<commit_message>
2019-05-31 Finally Date for May
</commit_message>
<xml_diff>
--- a/WebStorm相关设置.docx
+++ b/WebStorm相关设置.docx
@@ -5065,8 +5065,6 @@
               </w:rPr>
               <w:t>分段分批全部折叠代码，可以一层一层的打开</w:t>
             </w:r>
-            <w:bookmarkStart w:id="0" w:name="_GoBack"/>
-            <w:bookmarkEnd w:id="0"/>
           </w:p>
         </w:tc>
       </w:tr>
@@ -5118,6 +5116,34 @@
                 <w:lang w:val="en-US" w:eastAsia="zh-CN" w:bidi="ar"/>
               </w:rPr>
             </w:pPr>
+            <w:r>
+              <w:rPr>
+                <w:rFonts w:hint="default" w:ascii="Verdana" w:hAnsi="Verdana" w:eastAsia="宋体" w:cs="Verdana"/>
+                <w:i w:val="0"/>
+                <w:caps w:val="0"/>
+                <w:color w:val="232323"/>
+                <w:spacing w:val="0"/>
+                <w:kern w:val="0"/>
+                <w:sz w:val="21"/>
+                <w:szCs w:val="21"/>
+                <w:lang w:val="en-US" w:eastAsia="zh-CN" w:bidi="ar"/>
+              </w:rPr>
+              <w:t>Ctrl + Shift</w:t>
+            </w:r>
+            <w:r>
+              <w:rPr>
+                <w:rFonts w:hint="eastAsia" w:ascii="Verdana" w:hAnsi="Verdana" w:eastAsia="宋体" w:cs="Verdana"/>
+                <w:i w:val="0"/>
+                <w:caps w:val="0"/>
+                <w:color w:val="232323"/>
+                <w:spacing w:val="0"/>
+                <w:kern w:val="0"/>
+                <w:sz w:val="21"/>
+                <w:szCs w:val="21"/>
+                <w:lang w:val="en-US" w:eastAsia="zh-CN" w:bidi="ar"/>
+              </w:rPr>
+              <w:t xml:space="preserve"> + Enter</w:t>
+            </w:r>
           </w:p>
         </w:tc>
         <w:tc>
@@ -5158,6 +5184,20 @@
                 <w:lang w:val="en-US" w:eastAsia="zh-CN" w:bidi="ar"/>
               </w:rPr>
             </w:pPr>
+            <w:r>
+              <w:rPr>
+                <w:rFonts w:hint="eastAsia" w:ascii="Verdana" w:hAnsi="Verdana" w:eastAsia="宋体" w:cs="Verdana"/>
+                <w:i w:val="0"/>
+                <w:caps w:val="0"/>
+                <w:color w:val="232323"/>
+                <w:spacing w:val="0"/>
+                <w:kern w:val="0"/>
+                <w:sz w:val="21"/>
+                <w:szCs w:val="21"/>
+                <w:lang w:val="en-US" w:eastAsia="zh-CN" w:bidi="ar"/>
+              </w:rPr>
+              <w:t>在光标的所在位置向下新增一行，光标向下延伸</w:t>
+            </w:r>
           </w:p>
         </w:tc>
       </w:tr>
@@ -5209,6 +5249,48 @@
                 <w:lang w:val="en-US" w:eastAsia="zh-CN" w:bidi="ar"/>
               </w:rPr>
             </w:pPr>
+            <w:r>
+              <w:rPr>
+                <w:rFonts w:hint="eastAsia" w:ascii="Verdana" w:hAnsi="Verdana" w:eastAsia="宋体" w:cs="Verdana"/>
+                <w:i w:val="0"/>
+                <w:caps w:val="0"/>
+                <w:color w:val="232323"/>
+                <w:spacing w:val="0"/>
+                <w:kern w:val="0"/>
+                <w:sz w:val="21"/>
+                <w:szCs w:val="21"/>
+                <w:lang w:val="en-US" w:eastAsia="zh-CN" w:bidi="ar"/>
+              </w:rPr>
+              <w:t>Alt</w:t>
+            </w:r>
+            <w:r>
+              <w:rPr>
+                <w:rFonts w:hint="default" w:ascii="Verdana" w:hAnsi="Verdana" w:eastAsia="宋体" w:cs="Verdana"/>
+                <w:i w:val="0"/>
+                <w:caps w:val="0"/>
+                <w:color w:val="232323"/>
+                <w:spacing w:val="0"/>
+                <w:kern w:val="0"/>
+                <w:sz w:val="21"/>
+                <w:szCs w:val="21"/>
+                <w:lang w:val="en-US" w:eastAsia="zh-CN" w:bidi="ar"/>
+              </w:rPr>
+              <w:t xml:space="preserve"> + Shift</w:t>
+            </w:r>
+            <w:r>
+              <w:rPr>
+                <w:rFonts w:hint="eastAsia" w:ascii="Verdana" w:hAnsi="Verdana" w:eastAsia="宋体" w:cs="Verdana"/>
+                <w:i w:val="0"/>
+                <w:caps w:val="0"/>
+                <w:color w:val="232323"/>
+                <w:spacing w:val="0"/>
+                <w:kern w:val="0"/>
+                <w:sz w:val="21"/>
+                <w:szCs w:val="21"/>
+                <w:lang w:val="en-US" w:eastAsia="zh-CN" w:bidi="ar"/>
+              </w:rPr>
+              <w:t xml:space="preserve"> + Enter</w:t>
+            </w:r>
           </w:p>
         </w:tc>
         <w:tc>
@@ -5249,6 +5331,36 @@
                 <w:lang w:val="en-US" w:eastAsia="zh-CN" w:bidi="ar"/>
               </w:rPr>
             </w:pPr>
+            <w:r>
+              <w:rPr>
+                <w:rFonts w:hint="eastAsia" w:ascii="Verdana" w:hAnsi="Verdana" w:eastAsia="宋体" w:cs="Verdana"/>
+                <w:i w:val="0"/>
+                <w:caps w:val="0"/>
+                <w:color w:val="232323"/>
+                <w:spacing w:val="0"/>
+                <w:kern w:val="0"/>
+                <w:sz w:val="21"/>
+                <w:szCs w:val="21"/>
+                <w:lang w:val="en-US" w:eastAsia="zh-CN" w:bidi="ar"/>
+              </w:rPr>
+              <w:t>在光标的所在位置向上新增一行，光标向上</w:t>
+            </w:r>
+            <w:bookmarkStart w:id="0" w:name="_GoBack"/>
+            <w:bookmarkEnd w:id="0"/>
+            <w:r>
+              <w:rPr>
+                <w:rFonts w:hint="eastAsia" w:ascii="Verdana" w:hAnsi="Verdana" w:eastAsia="宋体" w:cs="Verdana"/>
+                <w:i w:val="0"/>
+                <w:caps w:val="0"/>
+                <w:color w:val="232323"/>
+                <w:spacing w:val="0"/>
+                <w:kern w:val="0"/>
+                <w:sz w:val="21"/>
+                <w:szCs w:val="21"/>
+                <w:lang w:val="en-US" w:eastAsia="zh-CN" w:bidi="ar"/>
+              </w:rPr>
+              <w:t>延伸</w:t>
+            </w:r>
           </w:p>
         </w:tc>
       </w:tr>

</xml_diff>